<commit_message>
Added support for sub- and superscript
</commit_message>
<xml_diff>
--- a/tests/fixtures/markings.docx
+++ b/tests/fixtures/markings.docx
@@ -246,15 +246,7 @@
         <w:t>Een deur of lade met een versleten deurrubber sluit niet meer hermetisch. D</w:t>
       </w:r>
       <w:r>
-        <w:t xml:space="preserve">oor deze lekkage </w:t>
-      </w:r>
-      <w:proofErr w:type="gramStart"/>
-      <w:r>
-        <w:t>komt</w:t>
-      </w:r>
-      <w:proofErr w:type="gramEnd"/>
-      <w:r>
-        <w:t xml:space="preserve"> warme buitenlucht in de koeling. Om de </w:t>
+        <w:t xml:space="preserve">oor deze lekkage komt warme buitenlucht in de koeling. Om de </w:t>
       </w:r>
       <w:r>
         <w:t>koeling op de ingestelde temperatuu</w:t>
@@ -429,7 +421,7 @@
     </w:p>
     <w:p>
       <w:pPr>
-        <w:pStyle w:val="Lijstalinea"/>
+        <w:pStyle w:val="ListParagraph"/>
         <w:numPr>
           <w:ilvl w:val="0"/>
           <w:numId w:val="3"/>
@@ -442,7 +434,7 @@
     </w:p>
     <w:p>
       <w:pPr>
-        <w:pStyle w:val="Lijstalinea"/>
+        <w:pStyle w:val="ListParagraph"/>
         <w:numPr>
           <w:ilvl w:val="0"/>
           <w:numId w:val="3"/>
@@ -455,7 +447,7 @@
     </w:p>
     <w:p>
       <w:pPr>
-        <w:pStyle w:val="Lijstalinea"/>
+        <w:pStyle w:val="ListParagraph"/>
         <w:numPr>
           <w:ilvl w:val="0"/>
           <w:numId w:val="3"/>
@@ -467,7 +459,7 @@
     </w:p>
     <w:p>
       <w:pPr>
-        <w:pStyle w:val="Lijstalinea"/>
+        <w:pStyle w:val="ListParagraph"/>
         <w:numPr>
           <w:ilvl w:val="0"/>
           <w:numId w:val="3"/>
@@ -479,7 +471,7 @@
     </w:p>
     <w:p>
       <w:pPr>
-        <w:pStyle w:val="Lijstalinea"/>
+        <w:pStyle w:val="ListParagraph"/>
         <w:numPr>
           <w:ilvl w:val="0"/>
           <w:numId w:val="3"/>
@@ -491,7 +483,7 @@
     </w:p>
     <w:p>
       <w:pPr>
-        <w:pStyle w:val="Lijstalinea"/>
+        <w:pStyle w:val="ListParagraph"/>
         <w:numPr>
           <w:ilvl w:val="0"/>
           <w:numId w:val="3"/>
@@ -509,7 +501,7 @@
     </w:p>
     <w:p>
       <w:pPr>
-        <w:pStyle w:val="Lijstalinea"/>
+        <w:pStyle w:val="ListParagraph"/>
         <w:numPr>
           <w:ilvl w:val="0"/>
           <w:numId w:val="2"/>
@@ -522,7 +514,7 @@
     </w:p>
     <w:p>
       <w:pPr>
-        <w:pStyle w:val="Lijstalinea"/>
+        <w:pStyle w:val="ListParagraph"/>
         <w:numPr>
           <w:ilvl w:val="0"/>
           <w:numId w:val="2"/>
@@ -542,7 +534,7 @@
     </w:p>
     <w:p>
       <w:pPr>
-        <w:pStyle w:val="Lijstalinea"/>
+        <w:pStyle w:val="ListParagraph"/>
         <w:numPr>
           <w:ilvl w:val="0"/>
           <w:numId w:val="2"/>
@@ -554,7 +546,7 @@
     </w:p>
     <w:p>
       <w:pPr>
-        <w:pStyle w:val="Lijstalinea"/>
+        <w:pStyle w:val="ListParagraph"/>
         <w:numPr>
           <w:ilvl w:val="0"/>
           <w:numId w:val="2"/>
@@ -802,8 +794,6 @@
       </w:r>
       <w:r>
         <w:tab/>
-      </w:r>
-      <w:r>
         <w:t>Extra</w:t>
       </w:r>
     </w:p>
@@ -1268,47 +1258,50 @@
       <w:r>
         <w:tab/>
       </w:r>
-      <w:r>
-        <w:tab/>
-      </w:r>
-    </w:p>
-    <w:p/>
-    <w:p>
-      <w:r>
-        <w:t>VERMINDERING CO2 UITSTOOT</w:t>
-      </w:r>
-    </w:p>
-    <w:p>
-      <w:r>
-        <w:t xml:space="preserve">Als er werkt wordt gemaakt van het vervangen van defecte deurrubbers levert dit naast een besparing op je </w:t>
-      </w:r>
-      <w:r>
-        <w:t>energie</w:t>
-      </w:r>
-      <w:r>
-        <w:t xml:space="preserve"> kosten </w:t>
-      </w:r>
-      <w:r>
-        <w:t>ook winst op voor het milieu.</w:t>
-      </w:r>
-    </w:p>
-    <w:p>
-      <w:r>
-        <w:t>Bovenstaande besparing</w:t>
-      </w:r>
-      <w:r>
-        <w:t xml:space="preserve"> op stroom zorgt</w:t>
-      </w:r>
-      <w:r>
-        <w:t xml:space="preserve"> voor een vermindering van de uitstoot van schadelijk CO2 met </w:t>
-      </w:r>
-      <w:r>
-        <w:t>2134 kg. Er moeten 107 bomen een jaar lang groeien om deze extra CO2-uitstoot te compenseren.</w:t>
+      <w:bookmarkStart w:id="0" w:name="_GoBack"/>
+      <w:bookmarkEnd w:id="0"/>
+      <w:r>
+        <w:tab/>
       </w:r>
     </w:p>
     <w:p/>
     <w:p/>
     <w:p>
+      <w:r>
+        <w:t>VERMINDERING CO2 UITSTOOT</w:t>
+      </w:r>
+    </w:p>
+    <w:p>
+      <w:r>
+        <w:t xml:space="preserve">Als er werkt wordt gemaakt van het vervangen van defecte deurrubbers levert dit naast een besparing op je </w:t>
+      </w:r>
+      <w:r>
+        <w:t>energie</w:t>
+      </w:r>
+      <w:r>
+        <w:t xml:space="preserve"> kosten </w:t>
+      </w:r>
+      <w:r>
+        <w:t>ook winst op voor het milieu.</w:t>
+      </w:r>
+    </w:p>
+    <w:p>
+      <w:r>
+        <w:t>Bovenstaande besparing</w:t>
+      </w:r>
+      <w:r>
+        <w:t xml:space="preserve"> op stroom zorgt</w:t>
+      </w:r>
+      <w:r>
+        <w:t xml:space="preserve"> voor een vermindering van de uitstoot van schadelijk CO2 met </w:t>
+      </w:r>
+      <w:r>
+        <w:t>2134 kg. Er moeten 107 bomen een jaar lang groeien om deze extra CO2-uitstoot te compenseren.</w:t>
+      </w:r>
+    </w:p>
+    <w:p/>
+    <w:p/>
+    <w:p>
       <w:pPr>
         <w:outlineLvl w:val="0"/>
         <w:rPr>
@@ -1345,7 +1338,7 @@
     </w:p>
     <w:p>
       <w:pPr>
-        <w:pStyle w:val="Lijstalinea"/>
+        <w:pStyle w:val="ListParagraph"/>
         <w:numPr>
           <w:ilvl w:val="0"/>
           <w:numId w:val="1"/>
@@ -1366,7 +1359,7 @@
     </w:p>
     <w:p>
       <w:pPr>
-        <w:pStyle w:val="Lijstalinea"/>
+        <w:pStyle w:val="ListParagraph"/>
       </w:pPr>
       <w:r>
         <w:t>De service operator zal alle koelingen nalopen en opnemen welke deurrubber</w:t>
@@ -1396,7 +1389,7 @@
     </w:p>
     <w:p>
       <w:pPr>
-        <w:pStyle w:val="Lijstalinea"/>
+        <w:pStyle w:val="ListParagraph"/>
         <w:numPr>
           <w:ilvl w:val="0"/>
           <w:numId w:val="1"/>
@@ -1454,7 +1447,7 @@
     </w:p>
     <w:p>
       <w:pPr>
-        <w:pStyle w:val="Lijstalinea"/>
+        <w:pStyle w:val="ListParagraph"/>
         <w:numPr>
           <w:ilvl w:val="0"/>
           <w:numId w:val="1"/>
@@ -1521,7 +1514,7 @@
     </w:p>
     <w:p>
       <w:pPr>
-        <w:pStyle w:val="Lijstalinea"/>
+        <w:pStyle w:val="ListParagraph"/>
         <w:numPr>
           <w:ilvl w:val="0"/>
           <w:numId w:val="1"/>
@@ -1539,8 +1532,6 @@
         </w:rPr>
         <w:t>6492, 6497,6495</w:t>
       </w:r>
-      <w:bookmarkStart w:id="0" w:name="_GoBack"/>
-      <w:bookmarkEnd w:id="0"/>
     </w:p>
     <w:p>
       <w:pPr>
@@ -1604,7 +1595,7 @@
     </w:p>
     <w:p>
       <w:pPr>
-        <w:pStyle w:val="Lijstalinea"/>
+        <w:pStyle w:val="ListParagraph"/>
       </w:pPr>
       <w:r>
         <w:t xml:space="preserve">Voldoen aan de </w:t>
@@ -1615,7 +1606,7 @@
     </w:p>
     <w:p>
       <w:pPr>
-        <w:pStyle w:val="Lijstalinea"/>
+        <w:pStyle w:val="ListParagraph"/>
         <w:numPr>
           <w:ilvl w:val="1"/>
           <w:numId w:val="2"/>
@@ -1654,13 +1645,13 @@
     </w:p>
     <w:p>
       <w:pPr>
-        <w:pStyle w:val="Lijstalinea"/>
+        <w:pStyle w:val="ListParagraph"/>
         <w:ind w:left="1440"/>
       </w:pPr>
     </w:p>
     <w:p>
       <w:pPr>
-        <w:pStyle w:val="Lijstalinea"/>
+        <w:pStyle w:val="ListParagraph"/>
       </w:pPr>
       <w:r>
         <w:t>Verlengt de levensduur van uw deurrubbers</w:t>
@@ -1668,7 +1659,7 @@
     </w:p>
     <w:p>
       <w:pPr>
-        <w:pStyle w:val="Lijstalinea"/>
+        <w:pStyle w:val="ListParagraph"/>
         <w:numPr>
           <w:ilvl w:val="1"/>
           <w:numId w:val="2"/>
@@ -1680,13 +1671,13 @@
     </w:p>
     <w:p>
       <w:pPr>
-        <w:pStyle w:val="Lijstalinea"/>
+        <w:pStyle w:val="ListParagraph"/>
         <w:ind w:left="1440"/>
       </w:pPr>
     </w:p>
     <w:p>
       <w:pPr>
-        <w:pStyle w:val="Lijstalinea"/>
+        <w:pStyle w:val="ListParagraph"/>
       </w:pPr>
       <w:r>
         <w:t>B</w:t>
@@ -1700,7 +1691,7 @@
     </w:p>
     <w:p>
       <w:pPr>
-        <w:pStyle w:val="Lijstalinea"/>
+        <w:pStyle w:val="ListParagraph"/>
         <w:numPr>
           <w:ilvl w:val="1"/>
           <w:numId w:val="2"/>
@@ -1712,13 +1703,13 @@
     </w:p>
     <w:p>
       <w:pPr>
-        <w:pStyle w:val="Lijstalinea"/>
+        <w:pStyle w:val="ListParagraph"/>
         <w:ind w:left="1440"/>
       </w:pPr>
     </w:p>
     <w:p>
       <w:pPr>
-        <w:pStyle w:val="Lijstalinea"/>
+        <w:pStyle w:val="ListParagraph"/>
       </w:pPr>
       <w:r>
         <w:t>Aantrekkelijke condities en prijzen</w:t>
@@ -1726,7 +1717,7 @@
     </w:p>
     <w:p>
       <w:pPr>
-        <w:pStyle w:val="Lijstalinea"/>
+        <w:pStyle w:val="ListParagraph"/>
         <w:numPr>
           <w:ilvl w:val="1"/>
           <w:numId w:val="2"/>
@@ -1749,13 +1740,13 @@
     </w:p>
     <w:p>
       <w:pPr>
-        <w:pStyle w:val="Lijstalinea"/>
+        <w:pStyle w:val="ListParagraph"/>
         <w:ind w:left="1440"/>
       </w:pPr>
     </w:p>
     <w:p>
       <w:pPr>
-        <w:pStyle w:val="Lijstalinea"/>
+        <w:pStyle w:val="ListParagraph"/>
       </w:pPr>
       <w:r>
         <w:t>Snelle service</w:t>
@@ -1769,7 +1760,7 @@
     </w:p>
     <w:p>
       <w:pPr>
-        <w:pStyle w:val="Lijstalinea"/>
+        <w:pStyle w:val="ListParagraph"/>
         <w:numPr>
           <w:ilvl w:val="1"/>
           <w:numId w:val="2"/>
@@ -1798,13 +1789,13 @@
     </w:p>
     <w:p>
       <w:pPr>
-        <w:pStyle w:val="Lijstalinea"/>
+        <w:pStyle w:val="ListParagraph"/>
         <w:ind w:left="1440"/>
       </w:pPr>
     </w:p>
     <w:p>
       <w:pPr>
-        <w:pStyle w:val="Lijstalinea"/>
+        <w:pStyle w:val="ListParagraph"/>
       </w:pPr>
       <w:r>
         <w:t>Spaart het milieu</w:t>
@@ -1812,7 +1803,7 @@
     </w:p>
     <w:p>
       <w:pPr>
-        <w:pStyle w:val="Lijstalinea"/>
+        <w:pStyle w:val="ListParagraph"/>
         <w:numPr>
           <w:ilvl w:val="1"/>
           <w:numId w:val="2"/>
@@ -2638,7 +2629,7 @@
     <w:lsdException w:name="Hashtag" w:semiHidden="1" w:unhideWhenUsed="1"/>
     <w:lsdException w:name="Unresolved Mention" w:semiHidden="1" w:unhideWhenUsed="1"/>
   </w:latentStyles>
-  <w:style w:type="paragraph" w:default="1" w:styleId="Standaard">
+  <w:style w:type="paragraph" w:default="1" w:styleId="Normal">
     <w:name w:val="Normal"/>
     <w:qFormat/>
     <w:rsid w:val="00220A27"/>
@@ -2647,13 +2638,13 @@
       <w:lang w:eastAsia="nl-NL"/>
     </w:rPr>
   </w:style>
-  <w:style w:type="character" w:default="1" w:styleId="Standaardalinea-lettertype">
+  <w:style w:type="character" w:default="1" w:styleId="DefaultParagraphFont">
     <w:name w:val="Default Paragraph Font"/>
     <w:uiPriority w:val="1"/>
     <w:semiHidden/>
     <w:unhideWhenUsed/>
   </w:style>
-  <w:style w:type="table" w:default="1" w:styleId="Standaardtabel">
+  <w:style w:type="table" w:default="1" w:styleId="TableNormal">
     <w:name w:val="Normal Table"/>
     <w:uiPriority w:val="99"/>
     <w:semiHidden/>
@@ -2668,15 +2659,15 @@
       </w:tblCellMar>
     </w:tblPr>
   </w:style>
-  <w:style w:type="numbering" w:default="1" w:styleId="Geenlijst">
+  <w:style w:type="numbering" w:default="1" w:styleId="NoList">
     <w:name w:val="No List"/>
     <w:uiPriority w:val="99"/>
     <w:semiHidden/>
     <w:unhideWhenUsed/>
   </w:style>
-  <w:style w:type="paragraph" w:styleId="Lijstalinea">
+  <w:style w:type="paragraph" w:styleId="ListParagraph">
     <w:name w:val="List Paragraph"/>
-    <w:basedOn w:val="Standaard"/>
+    <w:basedOn w:val="Normal"/>
     <w:uiPriority w:val="34"/>
     <w:qFormat/>
     <w:rsid w:val="00F96E20"/>
@@ -2689,9 +2680,9 @@
       <w:lang w:eastAsia="en-US"/>
     </w:rPr>
   </w:style>
-  <w:style w:type="character" w:styleId="Nadruk">
+  <w:style w:type="character" w:styleId="Emphasis">
     <w:name w:val="Emphasis"/>
-    <w:basedOn w:val="Standaardalinea-lettertype"/>
+    <w:basedOn w:val="DefaultParagraphFont"/>
     <w:uiPriority w:val="20"/>
     <w:qFormat/>
     <w:rsid w:val="00D67A82"/>
@@ -2700,9 +2691,9 @@
       <w:iCs/>
     </w:rPr>
   </w:style>
-  <w:style w:type="character" w:styleId="Zwaar">
+  <w:style w:type="character" w:styleId="Strong">
     <w:name w:val="Strong"/>
-    <w:basedOn w:val="Standaardalinea-lettertype"/>
+    <w:basedOn w:val="DefaultParagraphFont"/>
     <w:uiPriority w:val="22"/>
     <w:qFormat/>
     <w:rsid w:val="00220A27"/>

</xml_diff>